<commit_message>
B-101204 - Updated Sage300SDK_Drilldown.docx
</commit_message>
<xml_diff>
--- a/docs/development/Sage300SDK_Drilldown.docx
+++ b/docs/development/Sage300SDK_Drilldown.docx
@@ -49,7 +49,10 @@
         </w:sectPr>
       </w:pPr>
       <w:r>
-        <w:t>August 2022</w:t>
+        <w:t>November</w:t>
+      </w:r>
+      <w:r>
+        <w:t xml:space="preserve"> 2022</w:t>
       </w:r>
     </w:p>
     <w:p>
@@ -141,6 +144,7 @@
           <w:b w:val="0"/>
           <w:noProof/>
           <w:sz w:val="22"/>
+          <w:lang w:eastAsia="zh-CN"/>
         </w:rPr>
       </w:pPr>
       <w:r>
@@ -152,7 +156,7 @@
       <w:r>
         <w:fldChar w:fldCharType="separate"/>
       </w:r>
-      <w:hyperlink w:anchor="_Toc29896849" w:history="1">
+      <w:hyperlink w:anchor="_Toc118189596" w:history="1">
         <w:r>
           <w:rPr>
             <w:rStyle w:val="Hyperlink"/>
@@ -166,6 +170,7 @@
             <w:b w:val="0"/>
             <w:noProof/>
             <w:sz w:val="22"/>
+            <w:lang w:eastAsia="zh-CN"/>
           </w:rPr>
           <w:tab/>
         </w:r>
@@ -195,7 +200,7 @@
             <w:noProof/>
             <w:webHidden/>
           </w:rPr>
-          <w:instrText xml:space="preserve"> PAGEREF _Toc29896849 \h </w:instrText>
+          <w:instrText xml:space="preserve"> PAGEREF _Toc118189596 \h </w:instrText>
         </w:r>
         <w:r>
           <w:rPr>
@@ -234,9 +239,10 @@
           <w:b w:val="0"/>
           <w:noProof/>
           <w:sz w:val="22"/>
+          <w:lang w:eastAsia="zh-CN"/>
         </w:rPr>
       </w:pPr>
-      <w:hyperlink w:anchor="_Toc29896850" w:history="1">
+      <w:hyperlink w:anchor="_Toc118189597" w:history="1">
         <w:r>
           <w:rPr>
             <w:rStyle w:val="Hyperlink"/>
@@ -250,6 +256,7 @@
             <w:b w:val="0"/>
             <w:noProof/>
             <w:sz w:val="22"/>
+            <w:lang w:eastAsia="zh-CN"/>
           </w:rPr>
           <w:tab/>
         </w:r>
@@ -279,7 +286,7 @@
             <w:noProof/>
             <w:webHidden/>
           </w:rPr>
-          <w:instrText xml:space="preserve"> PAGEREF _Toc29896850 \h </w:instrText>
+          <w:instrText xml:space="preserve"> PAGEREF _Toc118189597 \h </w:instrText>
         </w:r>
         <w:r>
           <w:rPr>
@@ -315,9 +322,10 @@
         <w:pStyle w:val="TOC2"/>
         <w:rPr>
           <w:rFonts w:asciiTheme="minorHAnsi" w:eastAsiaTheme="minorEastAsia" w:hAnsiTheme="minorHAnsi"/>
+          <w:lang w:eastAsia="zh-CN"/>
         </w:rPr>
       </w:pPr>
-      <w:hyperlink w:anchor="_Toc29896851" w:history="1">
+      <w:hyperlink w:anchor="_Toc118189598" w:history="1">
         <w:r>
           <w:rPr>
             <w:rStyle w:val="Hyperlink"/>
@@ -327,6 +335,7 @@
         <w:r>
           <w:rPr>
             <w:rFonts w:asciiTheme="minorHAnsi" w:eastAsiaTheme="minorEastAsia" w:hAnsiTheme="minorHAnsi"/>
+            <w:lang w:eastAsia="zh-CN"/>
           </w:rPr>
           <w:tab/>
         </w:r>
@@ -352,7 +361,7 @@
           <w:rPr>
             <w:webHidden/>
           </w:rPr>
-          <w:instrText xml:space="preserve"> PAGEREF _Toc29896851 \h </w:instrText>
+          <w:instrText xml:space="preserve"> PAGEREF _Toc118189598 \h </w:instrText>
         </w:r>
         <w:r>
           <w:rPr>
@@ -384,9 +393,10 @@
         <w:pStyle w:val="TOC3"/>
         <w:rPr>
           <w:rFonts w:asciiTheme="minorHAnsi" w:eastAsiaTheme="minorEastAsia" w:hAnsiTheme="minorHAnsi"/>
+          <w:lang w:eastAsia="zh-CN"/>
         </w:rPr>
       </w:pPr>
-      <w:hyperlink w:anchor="_Toc29896852" w:history="1">
+      <w:hyperlink w:anchor="_Toc118189599" w:history="1">
         <w:r>
           <w:rPr>
             <w:rStyle w:val="Hyperlink"/>
@@ -396,6 +406,7 @@
         <w:r>
           <w:rPr>
             <w:rFonts w:asciiTheme="minorHAnsi" w:eastAsiaTheme="minorEastAsia" w:hAnsiTheme="minorHAnsi"/>
+            <w:lang w:eastAsia="zh-CN"/>
           </w:rPr>
           <w:tab/>
         </w:r>
@@ -421,7 +432,7 @@
           <w:rPr>
             <w:webHidden/>
           </w:rPr>
-          <w:instrText xml:space="preserve"> PAGEREF _Toc29896852 \h </w:instrText>
+          <w:instrText xml:space="preserve"> PAGEREF _Toc118189599 \h </w:instrText>
         </w:r>
         <w:r>
           <w:rPr>
@@ -453,9 +464,10 @@
         <w:pStyle w:val="TOC3"/>
         <w:rPr>
           <w:rFonts w:asciiTheme="minorHAnsi" w:eastAsiaTheme="minorEastAsia" w:hAnsiTheme="minorHAnsi"/>
+          <w:lang w:eastAsia="zh-CN"/>
         </w:rPr>
       </w:pPr>
-      <w:hyperlink w:anchor="_Toc29896853" w:history="1">
+      <w:hyperlink w:anchor="_Toc118189600" w:history="1">
         <w:r>
           <w:rPr>
             <w:rStyle w:val="Hyperlink"/>
@@ -465,6 +477,7 @@
         <w:r>
           <w:rPr>
             <w:rFonts w:asciiTheme="minorHAnsi" w:eastAsiaTheme="minorEastAsia" w:hAnsiTheme="minorHAnsi"/>
+            <w:lang w:eastAsia="zh-CN"/>
           </w:rPr>
           <w:tab/>
         </w:r>
@@ -490,7 +503,7 @@
           <w:rPr>
             <w:webHidden/>
           </w:rPr>
-          <w:instrText xml:space="preserve"> PAGEREF _Toc29896853 \h </w:instrText>
+          <w:instrText xml:space="preserve"> PAGEREF _Toc118189600 \h </w:instrText>
         </w:r>
         <w:r>
           <w:rPr>
@@ -507,7 +520,7 @@
           <w:rPr>
             <w:webHidden/>
           </w:rPr>
-          <w:t>5</w:t>
+          <w:t>6</w:t>
         </w:r>
         <w:r>
           <w:rPr>
@@ -522,9 +535,10 @@
         <w:pStyle w:val="TOC3"/>
         <w:rPr>
           <w:rFonts w:asciiTheme="minorHAnsi" w:eastAsiaTheme="minorEastAsia" w:hAnsiTheme="minorHAnsi"/>
+          <w:lang w:eastAsia="zh-CN"/>
         </w:rPr>
       </w:pPr>
-      <w:hyperlink w:anchor="_Toc29896854" w:history="1">
+      <w:hyperlink w:anchor="_Toc118189601" w:history="1">
         <w:r>
           <w:rPr>
             <w:rStyle w:val="Hyperlink"/>
@@ -534,6 +548,7 @@
         <w:r>
           <w:rPr>
             <w:rFonts w:asciiTheme="minorHAnsi" w:eastAsiaTheme="minorEastAsia" w:hAnsiTheme="minorHAnsi"/>
+            <w:lang w:eastAsia="zh-CN"/>
           </w:rPr>
           <w:tab/>
         </w:r>
@@ -559,76 +574,7 @@
           <w:rPr>
             <w:webHidden/>
           </w:rPr>
-          <w:instrText xml:space="preserve"> PAGEREF _Toc29896854 \h </w:instrText>
-        </w:r>
-        <w:r>
-          <w:rPr>
-            <w:webHidden/>
-          </w:rPr>
-        </w:r>
-        <w:r>
-          <w:rPr>
-            <w:webHidden/>
-          </w:rPr>
-          <w:fldChar w:fldCharType="separate"/>
-        </w:r>
-        <w:r>
-          <w:rPr>
-            <w:webHidden/>
-          </w:rPr>
-          <w:t>7</w:t>
-        </w:r>
-        <w:r>
-          <w:rPr>
-            <w:webHidden/>
-          </w:rPr>
-          <w:fldChar w:fldCharType="end"/>
-        </w:r>
-      </w:hyperlink>
-    </w:p>
-    <w:p>
-      <w:pPr>
-        <w:pStyle w:val="TOC3"/>
-        <w:rPr>
-          <w:rFonts w:asciiTheme="minorHAnsi" w:eastAsiaTheme="minorEastAsia" w:hAnsiTheme="minorHAnsi"/>
-        </w:rPr>
-      </w:pPr>
-      <w:hyperlink w:anchor="_Toc29896855" w:history="1">
-        <w:r>
-          <w:rPr>
-            <w:rStyle w:val="Hyperlink"/>
-          </w:rPr>
-          <w:t>2.1.4</w:t>
-        </w:r>
-        <w:r>
-          <w:rPr>
-            <w:rFonts w:asciiTheme="minorHAnsi" w:eastAsiaTheme="minorEastAsia" w:hAnsiTheme="minorHAnsi"/>
-          </w:rPr>
-          <w:tab/>
-        </w:r>
-        <w:r>
-          <w:rPr>
-            <w:rStyle w:val="Hyperlink"/>
-          </w:rPr>
-          <w:t>Summary</w:t>
-        </w:r>
-        <w:r>
-          <w:rPr>
-            <w:webHidden/>
-          </w:rPr>
-          <w:tab/>
-        </w:r>
-        <w:r>
-          <w:rPr>
-            <w:webHidden/>
-          </w:rPr>
-          <w:fldChar w:fldCharType="begin"/>
-        </w:r>
-        <w:r>
-          <w:rPr>
-            <w:webHidden/>
-          </w:rPr>
-          <w:instrText xml:space="preserve"> PAGEREF _Toc29896855 \h </w:instrText>
+          <w:instrText xml:space="preserve"> PAGEREF _Toc118189601 \h </w:instrText>
         </w:r>
         <w:r>
           <w:rPr>
@@ -657,159 +603,23 @@
     </w:p>
     <w:p>
       <w:pPr>
-        <w:pStyle w:val="TOC2"/>
+        <w:pStyle w:val="TOC3"/>
         <w:rPr>
           <w:rFonts w:asciiTheme="minorHAnsi" w:eastAsiaTheme="minorEastAsia" w:hAnsiTheme="minorHAnsi"/>
+          <w:lang w:eastAsia="zh-CN"/>
         </w:rPr>
       </w:pPr>
-      <w:hyperlink w:anchor="_Toc29896856" w:history="1">
+      <w:hyperlink w:anchor="_Toc118189602" w:history="1">
         <w:r>
           <w:rPr>
             <w:rStyle w:val="Hyperlink"/>
           </w:rPr>
-          <w:t>2.2</w:t>
+          <w:t>2.1.4</w:t>
         </w:r>
         <w:r>
           <w:rPr>
             <w:rFonts w:asciiTheme="minorHAnsi" w:eastAsiaTheme="minorEastAsia" w:hAnsiTheme="minorHAnsi"/>
-          </w:rPr>
-          <w:tab/>
-        </w:r>
-        <w:r>
-          <w:rPr>
-            <w:rStyle w:val="Hyperlink"/>
-          </w:rPr>
-          <w:t>Dynamic Entry Implementation</w:t>
-        </w:r>
-        <w:r>
-          <w:rPr>
-            <w:webHidden/>
-          </w:rPr>
-          <w:tab/>
-        </w:r>
-        <w:r>
-          <w:rPr>
-            <w:webHidden/>
-          </w:rPr>
-          <w:fldChar w:fldCharType="begin"/>
-        </w:r>
-        <w:r>
-          <w:rPr>
-            <w:webHidden/>
-          </w:rPr>
-          <w:instrText xml:space="preserve"> PAGEREF _Toc29896856 \h </w:instrText>
-        </w:r>
-        <w:r>
-          <w:rPr>
-            <w:webHidden/>
-          </w:rPr>
-        </w:r>
-        <w:r>
-          <w:rPr>
-            <w:webHidden/>
-          </w:rPr>
-          <w:fldChar w:fldCharType="separate"/>
-        </w:r>
-        <w:r>
-          <w:rPr>
-            <w:webHidden/>
-          </w:rPr>
-          <w:t>8</w:t>
-        </w:r>
-        <w:r>
-          <w:rPr>
-            <w:webHidden/>
-          </w:rPr>
-          <w:fldChar w:fldCharType="end"/>
-        </w:r>
-      </w:hyperlink>
-    </w:p>
-    <w:p>
-      <w:pPr>
-        <w:pStyle w:val="TOC3"/>
-        <w:rPr>
-          <w:rFonts w:asciiTheme="minorHAnsi" w:eastAsiaTheme="minorEastAsia" w:hAnsiTheme="minorHAnsi"/>
-        </w:rPr>
-      </w:pPr>
-      <w:hyperlink w:anchor="_Toc29896857" w:history="1">
-        <w:r>
-          <w:rPr>
-            <w:rStyle w:val="Hyperlink"/>
-          </w:rPr>
-          <w:t>2.2.1</w:t>
-        </w:r>
-        <w:r>
-          <w:rPr>
-            <w:rFonts w:asciiTheme="minorHAnsi" w:eastAsiaTheme="minorEastAsia" w:hAnsiTheme="minorHAnsi"/>
-          </w:rPr>
-          <w:tab/>
-        </w:r>
-        <w:r>
-          <w:rPr>
-            <w:rStyle w:val="Hyperlink"/>
-          </w:rPr>
-          <w:t>Inserting into the Database</w:t>
-        </w:r>
-        <w:r>
-          <w:rPr>
-            <w:webHidden/>
-          </w:rPr>
-          <w:tab/>
-        </w:r>
-        <w:r>
-          <w:rPr>
-            <w:webHidden/>
-          </w:rPr>
-          <w:fldChar w:fldCharType="begin"/>
-        </w:r>
-        <w:r>
-          <w:rPr>
-            <w:webHidden/>
-          </w:rPr>
-          <w:instrText xml:space="preserve"> PAGEREF _Toc29896857 \h </w:instrText>
-        </w:r>
-        <w:r>
-          <w:rPr>
-            <w:webHidden/>
-          </w:rPr>
-        </w:r>
-        <w:r>
-          <w:rPr>
-            <w:webHidden/>
-          </w:rPr>
-          <w:fldChar w:fldCharType="separate"/>
-        </w:r>
-        <w:r>
-          <w:rPr>
-            <w:webHidden/>
-          </w:rPr>
-          <w:t>8</w:t>
-        </w:r>
-        <w:r>
-          <w:rPr>
-            <w:webHidden/>
-          </w:rPr>
-          <w:fldChar w:fldCharType="end"/>
-        </w:r>
-      </w:hyperlink>
-    </w:p>
-    <w:p>
-      <w:pPr>
-        <w:pStyle w:val="TOC3"/>
-        <w:rPr>
-          <w:rFonts w:asciiTheme="minorHAnsi" w:eastAsiaTheme="minorEastAsia" w:hAnsiTheme="minorHAnsi"/>
-        </w:rPr>
-      </w:pPr>
-      <w:hyperlink w:anchor="_Toc29896858" w:history="1">
-        <w:r>
-          <w:rPr>
-            <w:rStyle w:val="Hyperlink"/>
-          </w:rPr>
-          <w:t>2.2.2</w:t>
-        </w:r>
-        <w:r>
-          <w:rPr>
-            <w:rFonts w:asciiTheme="minorHAnsi" w:eastAsiaTheme="minorEastAsia" w:hAnsiTheme="minorHAnsi"/>
+            <w:lang w:eastAsia="zh-CN"/>
           </w:rPr>
           <w:tab/>
         </w:r>
@@ -835,7 +645,7 @@
           <w:rPr>
             <w:webHidden/>
           </w:rPr>
-          <w:instrText xml:space="preserve"> PAGEREF _Toc29896858 \h </w:instrText>
+          <w:instrText xml:space="preserve"> PAGEREF _Toc118189602 \h </w:instrText>
         </w:r>
         <w:r>
           <w:rPr>
@@ -867,18 +677,20 @@
         <w:pStyle w:val="TOC2"/>
         <w:rPr>
           <w:rFonts w:asciiTheme="minorHAnsi" w:eastAsiaTheme="minorEastAsia" w:hAnsiTheme="minorHAnsi"/>
+          <w:lang w:eastAsia="zh-CN"/>
         </w:rPr>
       </w:pPr>
-      <w:hyperlink w:anchor="_Toc29896859" w:history="1">
+      <w:hyperlink w:anchor="_Toc118189603" w:history="1">
         <w:r>
           <w:rPr>
             <w:rStyle w:val="Hyperlink"/>
           </w:rPr>
-          <w:t>2.3</w:t>
+          <w:t>2.2</w:t>
         </w:r>
         <w:r>
           <w:rPr>
             <w:rFonts w:asciiTheme="minorHAnsi" w:eastAsiaTheme="minorEastAsia" w:hAnsiTheme="minorHAnsi"/>
+            <w:lang w:eastAsia="zh-CN"/>
           </w:rPr>
           <w:tab/>
         </w:r>
@@ -886,7 +698,7 @@
           <w:rPr>
             <w:rStyle w:val="Hyperlink"/>
           </w:rPr>
-          <w:t>Drilldown Tokens</w:t>
+          <w:t>Dynamic Entry Implementation</w:t>
         </w:r>
         <w:r>
           <w:rPr>
@@ -904,7 +716,7 @@
           <w:rPr>
             <w:webHidden/>
           </w:rPr>
-          <w:instrText xml:space="preserve"> PAGEREF _Toc29896859 \h </w:instrText>
+          <w:instrText xml:space="preserve"> PAGEREF _Toc118189603 \h </w:instrText>
         </w:r>
         <w:r>
           <w:rPr>
@@ -936,18 +748,20 @@
         <w:pStyle w:val="TOC3"/>
         <w:rPr>
           <w:rFonts w:asciiTheme="minorHAnsi" w:eastAsiaTheme="minorEastAsia" w:hAnsiTheme="minorHAnsi"/>
+          <w:lang w:eastAsia="zh-CN"/>
         </w:rPr>
       </w:pPr>
-      <w:hyperlink w:anchor="_Toc29896860" w:history="1">
+      <w:hyperlink w:anchor="_Toc118189604" w:history="1">
         <w:r>
           <w:rPr>
             <w:rStyle w:val="Hyperlink"/>
           </w:rPr>
-          <w:t>2.3.1</w:t>
+          <w:t>2.2.1</w:t>
         </w:r>
         <w:r>
           <w:rPr>
             <w:rFonts w:asciiTheme="minorHAnsi" w:eastAsiaTheme="minorEastAsia" w:hAnsiTheme="minorHAnsi"/>
+            <w:lang w:eastAsia="zh-CN"/>
           </w:rPr>
           <w:tab/>
         </w:r>
@@ -955,7 +769,7 @@
           <w:rPr>
             <w:rStyle w:val="Hyperlink"/>
           </w:rPr>
-          <w:t>Tokens</w:t>
+          <w:t>Inserting into the Database</w:t>
         </w:r>
         <w:r>
           <w:rPr>
@@ -973,7 +787,78 @@
           <w:rPr>
             <w:webHidden/>
           </w:rPr>
-          <w:instrText xml:space="preserve"> PAGEREF _Toc29896860 \h </w:instrText>
+          <w:instrText xml:space="preserve"> PAGEREF _Toc118189604 \h </w:instrText>
+        </w:r>
+        <w:r>
+          <w:rPr>
+            <w:webHidden/>
+          </w:rPr>
+        </w:r>
+        <w:r>
+          <w:rPr>
+            <w:webHidden/>
+          </w:rPr>
+          <w:fldChar w:fldCharType="separate"/>
+        </w:r>
+        <w:r>
+          <w:rPr>
+            <w:webHidden/>
+          </w:rPr>
+          <w:t>9</w:t>
+        </w:r>
+        <w:r>
+          <w:rPr>
+            <w:webHidden/>
+          </w:rPr>
+          <w:fldChar w:fldCharType="end"/>
+        </w:r>
+      </w:hyperlink>
+    </w:p>
+    <w:p>
+      <w:pPr>
+        <w:pStyle w:val="TOC3"/>
+        <w:rPr>
+          <w:rFonts w:asciiTheme="minorHAnsi" w:eastAsiaTheme="minorEastAsia" w:hAnsiTheme="minorHAnsi"/>
+          <w:lang w:eastAsia="zh-CN"/>
+        </w:rPr>
+      </w:pPr>
+      <w:hyperlink w:anchor="_Toc118189605" w:history="1">
+        <w:r>
+          <w:rPr>
+            <w:rStyle w:val="Hyperlink"/>
+          </w:rPr>
+          <w:t>2.2.2</w:t>
+        </w:r>
+        <w:r>
+          <w:rPr>
+            <w:rFonts w:asciiTheme="minorHAnsi" w:eastAsiaTheme="minorEastAsia" w:hAnsiTheme="minorHAnsi"/>
+            <w:lang w:eastAsia="zh-CN"/>
+          </w:rPr>
+          <w:tab/>
+        </w:r>
+        <w:r>
+          <w:rPr>
+            <w:rStyle w:val="Hyperlink"/>
+          </w:rPr>
+          <w:t>Summary</w:t>
+        </w:r>
+        <w:r>
+          <w:rPr>
+            <w:webHidden/>
+          </w:rPr>
+          <w:tab/>
+        </w:r>
+        <w:r>
+          <w:rPr>
+            <w:webHidden/>
+          </w:rPr>
+          <w:fldChar w:fldCharType="begin"/>
+        </w:r>
+        <w:r>
+          <w:rPr>
+            <w:webHidden/>
+          </w:rPr>
+          <w:instrText xml:space="preserve"> PAGEREF _Toc118189605 \h </w:instrText>
         </w:r>
         <w:r>
           <w:rPr>
@@ -1002,6 +887,219 @@
     </w:p>
     <w:p>
       <w:pPr>
+        <w:pStyle w:val="TOC2"/>
+        <w:rPr>
+          <w:rFonts w:asciiTheme="minorHAnsi" w:eastAsiaTheme="minorEastAsia" w:hAnsiTheme="minorHAnsi"/>
+          <w:lang w:eastAsia="zh-CN"/>
+        </w:rPr>
+      </w:pPr>
+      <w:hyperlink w:anchor="_Toc118189606" w:history="1">
+        <w:r>
+          <w:rPr>
+            <w:rStyle w:val="Hyperlink"/>
+          </w:rPr>
+          <w:t>2.3</w:t>
+        </w:r>
+        <w:r>
+          <w:rPr>
+            <w:rFonts w:asciiTheme="minorHAnsi" w:eastAsiaTheme="minorEastAsia" w:hAnsiTheme="minorHAnsi"/>
+            <w:lang w:eastAsia="zh-CN"/>
+          </w:rPr>
+          <w:tab/>
+        </w:r>
+        <w:r>
+          <w:rPr>
+            <w:rStyle w:val="Hyperlink"/>
+          </w:rPr>
+          <w:t>Drilldown Tokens</w:t>
+        </w:r>
+        <w:r>
+          <w:rPr>
+            <w:webHidden/>
+          </w:rPr>
+          <w:tab/>
+        </w:r>
+        <w:r>
+          <w:rPr>
+            <w:webHidden/>
+          </w:rPr>
+          <w:fldChar w:fldCharType="begin"/>
+        </w:r>
+        <w:r>
+          <w:rPr>
+            <w:webHidden/>
+          </w:rPr>
+          <w:instrText xml:space="preserve"> PAGEREF _Toc118189606 \h </w:instrText>
+        </w:r>
+        <w:r>
+          <w:rPr>
+            <w:webHidden/>
+          </w:rPr>
+        </w:r>
+        <w:r>
+          <w:rPr>
+            <w:webHidden/>
+          </w:rPr>
+          <w:fldChar w:fldCharType="separate"/>
+        </w:r>
+        <w:r>
+          <w:rPr>
+            <w:webHidden/>
+          </w:rPr>
+          <w:t>10</w:t>
+        </w:r>
+        <w:r>
+          <w:rPr>
+            <w:webHidden/>
+          </w:rPr>
+          <w:fldChar w:fldCharType="end"/>
+        </w:r>
+      </w:hyperlink>
+    </w:p>
+    <w:p>
+      <w:pPr>
+        <w:pStyle w:val="TOC3"/>
+        <w:rPr>
+          <w:rFonts w:asciiTheme="minorHAnsi" w:eastAsiaTheme="minorEastAsia" w:hAnsiTheme="minorHAnsi"/>
+          <w:lang w:eastAsia="zh-CN"/>
+        </w:rPr>
+      </w:pPr>
+      <w:hyperlink w:anchor="_Toc118189607" w:history="1">
+        <w:r>
+          <w:rPr>
+            <w:rStyle w:val="Hyperlink"/>
+          </w:rPr>
+          <w:t>2.3.1</w:t>
+        </w:r>
+        <w:r>
+          <w:rPr>
+            <w:rFonts w:asciiTheme="minorHAnsi" w:eastAsiaTheme="minorEastAsia" w:hAnsiTheme="minorHAnsi"/>
+            <w:lang w:eastAsia="zh-CN"/>
+          </w:rPr>
+          <w:tab/>
+        </w:r>
+        <w:r>
+          <w:rPr>
+            <w:rStyle w:val="Hyperlink"/>
+          </w:rPr>
+          <w:t>Tokens</w:t>
+        </w:r>
+        <w:r>
+          <w:rPr>
+            <w:webHidden/>
+          </w:rPr>
+          <w:tab/>
+        </w:r>
+        <w:r>
+          <w:rPr>
+            <w:webHidden/>
+          </w:rPr>
+          <w:fldChar w:fldCharType="begin"/>
+        </w:r>
+        <w:r>
+          <w:rPr>
+            <w:webHidden/>
+          </w:rPr>
+          <w:instrText xml:space="preserve"> PAGEREF _Toc118189607 \h </w:instrText>
+        </w:r>
+        <w:r>
+          <w:rPr>
+            <w:webHidden/>
+          </w:rPr>
+        </w:r>
+        <w:r>
+          <w:rPr>
+            <w:webHidden/>
+          </w:rPr>
+          <w:fldChar w:fldCharType="separate"/>
+        </w:r>
+        <w:r>
+          <w:rPr>
+            <w:webHidden/>
+          </w:rPr>
+          <w:t>12</w:t>
+        </w:r>
+        <w:r>
+          <w:rPr>
+            <w:webHidden/>
+          </w:rPr>
+          <w:fldChar w:fldCharType="end"/>
+        </w:r>
+      </w:hyperlink>
+    </w:p>
+    <w:p>
+      <w:pPr>
+        <w:pStyle w:val="TOC2"/>
+        <w:rPr>
+          <w:rFonts w:asciiTheme="minorHAnsi" w:eastAsiaTheme="minorEastAsia" w:hAnsiTheme="minorHAnsi"/>
+          <w:lang w:eastAsia="zh-CN"/>
+        </w:rPr>
+      </w:pPr>
+      <w:hyperlink w:anchor="_Toc118189608" w:history="1">
+        <w:r>
+          <w:rPr>
+            <w:rStyle w:val="Hyperlink"/>
+          </w:rPr>
+          <w:t>2.4</w:t>
+        </w:r>
+        <w:r>
+          <w:rPr>
+            <w:rFonts w:asciiTheme="minorHAnsi" w:eastAsiaTheme="minorEastAsia" w:hAnsiTheme="minorHAnsi"/>
+            <w:lang w:eastAsia="zh-CN"/>
+          </w:rPr>
+          <w:tab/>
+        </w:r>
+        <w:r>
+          <w:rPr>
+            <w:rStyle w:val="Hyperlink"/>
+          </w:rPr>
+          <w:t>Updates for 2023.1</w:t>
+        </w:r>
+        <w:r>
+          <w:rPr>
+            <w:webHidden/>
+          </w:rPr>
+          <w:tab/>
+        </w:r>
+        <w:r>
+          <w:rPr>
+            <w:webHidden/>
+          </w:rPr>
+          <w:fldChar w:fldCharType="begin"/>
+        </w:r>
+        <w:r>
+          <w:rPr>
+            <w:webHidden/>
+          </w:rPr>
+          <w:instrText xml:space="preserve"> PAGEREF _Toc118189608 \h </w:instrText>
+        </w:r>
+        <w:r>
+          <w:rPr>
+            <w:webHidden/>
+          </w:rPr>
+        </w:r>
+        <w:r>
+          <w:rPr>
+            <w:webHidden/>
+          </w:rPr>
+          <w:fldChar w:fldCharType="separate"/>
+        </w:r>
+        <w:r>
+          <w:rPr>
+            <w:webHidden/>
+          </w:rPr>
+          <w:t>13</w:t>
+        </w:r>
+        <w:r>
+          <w:rPr>
+            <w:webHidden/>
+          </w:rPr>
+          <w:fldChar w:fldCharType="end"/>
+        </w:r>
+      </w:hyperlink>
+    </w:p>
+    <w:p>
+      <w:pPr>
         <w:pStyle w:val="SAGEBodyText"/>
         <w:sectPr>
           <w:headerReference w:type="even" r:id="rId15"/>
@@ -1026,7 +1124,7 @@
         <w:pStyle w:val="SAGEHeading1"/>
         <w:framePr w:h="1096" w:hRule="exact" w:wrap="around"/>
       </w:pPr>
-      <w:bookmarkStart w:id="0" w:name="_Toc29896849"/>
+      <w:bookmarkStart w:id="0" w:name="_Toc118189596"/>
       <w:r>
         <w:lastRenderedPageBreak/>
         <w:t>Introduction</w:t>
@@ -1065,15 +1163,13 @@
         <w:t>s</w:t>
       </w:r>
       <w:r>
-        <w:t xml:space="preserve"> a drilldown feature </w:t>
+        <w:t xml:space="preserve"> a drilldown feature</w:t>
       </w:r>
-      <w:proofErr w:type="gramStart"/>
       <w:r>
-        <w:t>where</w:t>
+        <w:t>. F</w:t>
       </w:r>
-      <w:proofErr w:type="gramEnd"/>
       <w:r>
-        <w:t>, for example, an entry in GL may be able to drilldown to the source for that entry.</w:t>
+        <w:t>or example, an entry in GL may be able to drilldown to the source for that entry.</w:t>
       </w:r>
     </w:p>
     <w:p>
@@ -1136,15 +1232,7 @@
         <w:t xml:space="preserve">(URL) </w:t>
       </w:r>
       <w:r>
-        <w:t xml:space="preserve">for the drilldown was stored in an internal </w:t>
-      </w:r>
-      <w:proofErr w:type="spellStart"/>
-      <w:r>
-        <w:t>Resx</w:t>
-      </w:r>
-      <w:proofErr w:type="spellEnd"/>
-      <w:r>
-        <w:t xml:space="preserve"> file and thus partners were not able to add to this resource for their own </w:t>
+        <w:t xml:space="preserve">for the drilldown was stored in an internal Resx file and thus partners were not able to add to this resource for their own </w:t>
       </w:r>
       <w:r>
         <w:t>URL</w:t>
@@ -1209,7 +1297,7 @@
         <w:pStyle w:val="SAGEHeading1"/>
         <w:framePr w:h="871" w:hRule="exact" w:wrap="around"/>
       </w:pPr>
-      <w:bookmarkStart w:id="1" w:name="_Toc29896850"/>
+      <w:bookmarkStart w:id="1" w:name="_Toc118189597"/>
       <w:r>
         <w:lastRenderedPageBreak/>
         <w:t>Web Screen Implementation</w:t>
@@ -1253,7 +1341,7 @@
       <w:pPr>
         <w:pStyle w:val="SAGEHeading2"/>
       </w:pPr>
-      <w:bookmarkStart w:id="2" w:name="_Toc29896851"/>
+      <w:bookmarkStart w:id="2" w:name="_Toc118189598"/>
       <w:r>
         <w:t>Script File</w:t>
       </w:r>
@@ -1311,7 +1399,7 @@
       <w:pPr>
         <w:pStyle w:val="SAGEHeading3"/>
       </w:pPr>
-      <w:bookmarkStart w:id="3" w:name="_Toc29896852"/>
+      <w:bookmarkStart w:id="3" w:name="_Toc118189599"/>
       <w:r>
         <w:t>Database Setup Screen</w:t>
       </w:r>
@@ -1419,10 +1507,25 @@
     </w:p>
     <w:p>
       <w:pPr>
+        <w:spacing w:after="200" w:line="0" w:lineRule="auto"/>
+        <w:rPr>
+          <w:b/>
+          <w:color w:val="2E3456"/>
+          <w:sz w:val="26"/>
+          <w:lang w:val="en-US"/>
+        </w:rPr>
+      </w:pPr>
+      <w:r>
+        <w:br w:type="page"/>
+      </w:r>
+    </w:p>
+    <w:p>
+      <w:pPr>
         <w:pStyle w:val="SAGEHeading3"/>
       </w:pPr>
-      <w:bookmarkStart w:id="4" w:name="_Toc29896853"/>
+      <w:bookmarkStart w:id="4" w:name="_Toc118189600"/>
       <w:r>
+        <w:lastRenderedPageBreak/>
         <w:t>Sage Drilldown Script</w:t>
       </w:r>
       <w:bookmarkEnd w:id="4"/>
@@ -1432,7 +1535,6 @@
         <w:pStyle w:val="SAGEBodyText"/>
       </w:pPr>
       <w:r>
-        <w:lastRenderedPageBreak/>
         <w:t>Sage has placed its drilldown script in the</w:t>
       </w:r>
       <w:proofErr w:type="gramStart"/>
@@ -2764,6 +2866,7 @@
                 <w:sz w:val="16"/>
                 <w:szCs w:val="16"/>
               </w:rPr>
+              <w:lastRenderedPageBreak/>
               <w:t xml:space="preserve">  INSERT INTO [</w:t>
             </w:r>
             <w:proofErr w:type="spellStart"/>
@@ -2828,7 +2931,6 @@
                 <w:sz w:val="16"/>
                 <w:szCs w:val="16"/>
               </w:rPr>
-              <w:lastRenderedPageBreak/>
               <w:t xml:space="preserve">  INSERT INTO [</w:t>
             </w:r>
             <w:proofErr w:type="spellStart"/>
@@ -3363,7 +3465,6 @@
           <w:lang w:val="en-US"/>
         </w:rPr>
       </w:pPr>
-      <w:bookmarkStart w:id="5" w:name="_Toc29896854"/>
       <w:r>
         <w:br w:type="page"/>
       </w:r>
@@ -3372,6 +3473,7 @@
       <w:pPr>
         <w:pStyle w:val="SAGEHeading3"/>
       </w:pPr>
+      <w:bookmarkStart w:id="5" w:name="_Toc118189601"/>
       <w:r>
         <w:lastRenderedPageBreak/>
         <w:t>Partner Drilldown Script</w:t>
@@ -3997,7 +4099,6 @@
           <w:lang w:val="en-US"/>
         </w:rPr>
       </w:pPr>
-      <w:bookmarkStart w:id="6" w:name="_Toc29896855"/>
       <w:r>
         <w:br w:type="page"/>
       </w:r>
@@ -4006,6 +4107,7 @@
       <w:pPr>
         <w:pStyle w:val="SAGEHeading3"/>
       </w:pPr>
+      <w:bookmarkStart w:id="6" w:name="_Toc118189602"/>
       <w:r>
         <w:lastRenderedPageBreak/>
         <w:t>Summary</w:t>
@@ -4088,7 +4190,7 @@
       <w:pPr>
         <w:pStyle w:val="SAGEHeading2"/>
       </w:pPr>
-      <w:bookmarkStart w:id="7" w:name="_Toc29896856"/>
+      <w:bookmarkStart w:id="7" w:name="_Toc118189603"/>
       <w:r>
         <w:t>Dynamic Entry Implementation</w:t>
       </w:r>
@@ -4158,7 +4260,7 @@
       <w:pPr>
         <w:pStyle w:val="SAGEHeading3"/>
       </w:pPr>
-      <w:bookmarkStart w:id="8" w:name="_Toc29896857"/>
+      <w:bookmarkStart w:id="8" w:name="_Toc118189604"/>
       <w:r>
         <w:t>Inserting into the Database</w:t>
       </w:r>
@@ -4464,7 +4566,6 @@
           <w:lang w:val="en-US"/>
         </w:rPr>
       </w:pPr>
-      <w:bookmarkStart w:id="9" w:name="_Toc29896858"/>
       <w:r>
         <w:br w:type="page"/>
       </w:r>
@@ -4473,6 +4574,7 @@
       <w:pPr>
         <w:pStyle w:val="SAGEHeading3"/>
       </w:pPr>
+      <w:bookmarkStart w:id="9" w:name="_Toc118189605"/>
       <w:r>
         <w:lastRenderedPageBreak/>
         <w:t>Summary</w:t>
@@ -4575,7 +4677,7 @@
       <w:pPr>
         <w:pStyle w:val="SAGEHeading2"/>
       </w:pPr>
-      <w:bookmarkStart w:id="10" w:name="_Toc29896859"/>
+      <w:bookmarkStart w:id="10" w:name="_Toc118189606"/>
       <w:r>
         <w:t>Drilldown Tokens</w:t>
       </w:r>
@@ -5975,7 +6077,6 @@
           <w:lang w:val="en-US"/>
         </w:rPr>
       </w:pPr>
-      <w:bookmarkStart w:id="11" w:name="_Toc29896860"/>
       <w:r>
         <w:br w:type="page"/>
       </w:r>
@@ -5984,6 +6085,7 @@
       <w:pPr>
         <w:pStyle w:val="SAGEHeading3"/>
       </w:pPr>
+      <w:bookmarkStart w:id="11" w:name="_Toc118189607"/>
       <w:r>
         <w:lastRenderedPageBreak/>
         <w:t>Tokens</w:t>
@@ -6245,6 +6347,832 @@
       <w:r>
         <w:t>The DRILLDWNLK value from the business view</w:t>
       </w:r>
+    </w:p>
+    <w:p>
+      <w:pPr>
+        <w:pStyle w:val="SAGEBullet1"/>
+        <w:numPr>
+          <w:ilvl w:val="0"/>
+          <w:numId w:val="0"/>
+        </w:numPr>
+        <w:ind w:left="340" w:hanging="340"/>
+      </w:pPr>
+    </w:p>
+    <w:p>
+      <w:pPr>
+        <w:pStyle w:val="SAGEBullet1"/>
+        <w:numPr>
+          <w:ilvl w:val="0"/>
+          <w:numId w:val="0"/>
+        </w:numPr>
+        <w:ind w:left="340" w:hanging="340"/>
+      </w:pPr>
+    </w:p>
+    <w:p>
+      <w:pPr>
+        <w:spacing w:after="200" w:line="0" w:lineRule="auto"/>
+        <w:rPr>
+          <w:b/>
+          <w:color w:val="2E3456"/>
+          <w:sz w:val="26"/>
+          <w:lang w:val="en-US"/>
+        </w:rPr>
+      </w:pPr>
+      <w:r>
+        <w:br w:type="page"/>
+      </w:r>
+    </w:p>
+    <w:p>
+      <w:pPr>
+        <w:pStyle w:val="SAGEHeading2"/>
+      </w:pPr>
+      <w:bookmarkStart w:id="12" w:name="_Hlk118129178"/>
+      <w:bookmarkStart w:id="13" w:name="_Toc118189608"/>
+      <w:r>
+        <w:lastRenderedPageBreak/>
+        <w:t>Updates for 2023.1</w:t>
+      </w:r>
+      <w:bookmarkEnd w:id="13"/>
+    </w:p>
+    <w:p>
+      <w:pPr>
+        <w:pStyle w:val="SAGEBodyText"/>
+      </w:pPr>
+    </w:p>
+    <w:p>
+      <w:pPr>
+        <w:pStyle w:val="SAGEBodyText"/>
+        <w:rPr>
+          <w:lang w:val="en-GB"/>
+        </w:rPr>
+      </w:pPr>
+      <w:r>
+        <w:rPr>
+          <w:lang w:val="en-GB"/>
+        </w:rPr>
+        <w:t xml:space="preserve">The drilldown framework has been </w:t>
+      </w:r>
+      <w:r>
+        <w:rPr>
+          <w:lang w:val="en-GB"/>
+        </w:rPr>
+        <w:t xml:space="preserve">enhanced </w:t>
+      </w:r>
+      <w:r>
+        <w:rPr>
+          <w:lang w:val="en-GB"/>
+        </w:rPr>
+        <w:t xml:space="preserve">for the Sage 2023.1 release. Multiple implementations of the drilldown framework have been consolidated into a single implementation. The framework components for drilldown have been moved </w:t>
+      </w:r>
+      <w:r>
+        <w:rPr>
+          <w:lang w:val="en-GB"/>
+        </w:rPr>
+        <w:t xml:space="preserve">into </w:t>
+      </w:r>
+      <w:r>
+        <w:rPr>
+          <w:b/>
+          <w:bCs/>
+          <w:lang w:val="en-GB"/>
+        </w:rPr>
+        <w:t>InternalControllerBase</w:t>
+      </w:r>
+      <w:r>
+        <w:rPr>
+          <w:lang w:val="en-GB"/>
+        </w:rPr>
+        <w:t xml:space="preserve"> and are now available to any </w:t>
+      </w:r>
+      <w:r>
+        <w:rPr>
+          <w:lang w:val="en-GB"/>
+        </w:rPr>
+        <w:t xml:space="preserve">internal </w:t>
+      </w:r>
+      <w:r>
+        <w:rPr>
+          <w:lang w:val="en-GB"/>
+        </w:rPr>
+        <w:t xml:space="preserve">controller </w:t>
+      </w:r>
+      <w:r>
+        <w:rPr>
+          <w:lang w:val="en-GB"/>
+        </w:rPr>
+        <w:t xml:space="preserve">deriving </w:t>
+      </w:r>
+      <w:r>
+        <w:rPr>
+          <w:lang w:val="en-GB"/>
+        </w:rPr>
+        <w:t xml:space="preserve">from </w:t>
+      </w:r>
+      <w:r>
+        <w:rPr>
+          <w:b/>
+          <w:bCs/>
+          <w:lang w:val="en-GB"/>
+        </w:rPr>
+        <w:t>InternalControl</w:t>
+      </w:r>
+      <w:r>
+        <w:rPr>
+          <w:b/>
+          <w:bCs/>
+          <w:lang w:val="en-GB"/>
+        </w:rPr>
+        <w:t>ler</w:t>
+      </w:r>
+      <w:r>
+        <w:rPr>
+          <w:b/>
+          <w:bCs/>
+          <w:lang w:val="en-GB"/>
+        </w:rPr>
+        <w:t>Base</w:t>
+      </w:r>
+      <w:r>
+        <w:rPr>
+          <w:lang w:val="en-GB"/>
+        </w:rPr>
+        <w:t>. Because of this change and the elimination of multiple duplicated drilldown models, a new group of settings has been added to the web.config file:</w:t>
+      </w:r>
+    </w:p>
+    <w:p>
+      <w:pPr>
+        <w:pStyle w:val="SAGEBodyText"/>
+        <w:rPr>
+          <w:lang w:val="en-GB"/>
+        </w:rPr>
+      </w:pPr>
+    </w:p>
+    <w:tbl>
+      <w:tblPr>
+        <w:tblStyle w:val="TableGrid"/>
+        <w:tblW w:w="0" w:type="auto"/>
+        <w:tblCellMar>
+          <w:top w:w="115" w:type="dxa"/>
+          <w:bottom w:w="115" w:type="dxa"/>
+        </w:tblCellMar>
+        <w:tblLook w:val="04A0" w:firstRow="1" w:lastRow="0" w:firstColumn="1" w:lastColumn="0" w:noHBand="0" w:noVBand="1"/>
+      </w:tblPr>
+      <w:tblGrid>
+        <w:gridCol w:w="9208"/>
+      </w:tblGrid>
+      <w:tr>
+        <w:tc>
+          <w:tcPr>
+            <w:tcW w:w="9208" w:type="dxa"/>
+          </w:tcPr>
+          <w:p>
+            <w:pPr>
+              <w:autoSpaceDE w:val="0"/>
+              <w:autoSpaceDN w:val="0"/>
+              <w:adjustRightInd w:val="0"/>
+              <w:spacing w:line="240" w:lineRule="auto"/>
+              <w:rPr>
+                <w:rFonts w:ascii="Consolas" w:hAnsi="Consolas" w:cs="Consolas"/>
+                <w:color w:val="000000"/>
+                <w:sz w:val="19"/>
+                <w:szCs w:val="19"/>
+                <w:lang w:val="en-US"/>
+              </w:rPr>
+            </w:pPr>
+            <w:r>
+              <w:rPr>
+                <w:rFonts w:ascii="Consolas" w:hAnsi="Consolas" w:cs="Consolas"/>
+                <w:color w:val="0000FF"/>
+                <w:sz w:val="19"/>
+                <w:szCs w:val="19"/>
+                <w:lang w:val="en-US"/>
+              </w:rPr>
+              <w:t>&lt;!--</w:t>
+            </w:r>
+            <w:r>
+              <w:rPr>
+                <w:rFonts w:ascii="Consolas" w:hAnsi="Consolas" w:cs="Consolas"/>
+                <w:color w:val="008000"/>
+                <w:sz w:val="19"/>
+                <w:szCs w:val="19"/>
+                <w:lang w:val="en-US"/>
+              </w:rPr>
+              <w:t xml:space="preserve"> </w:t>
+            </w:r>
+          </w:p>
+          <w:p>
+            <w:pPr>
+              <w:autoSpaceDE w:val="0"/>
+              <w:autoSpaceDN w:val="0"/>
+              <w:adjustRightInd w:val="0"/>
+              <w:spacing w:line="240" w:lineRule="auto"/>
+              <w:rPr>
+                <w:rFonts w:ascii="Consolas" w:hAnsi="Consolas" w:cs="Consolas"/>
+                <w:color w:val="000000"/>
+                <w:sz w:val="19"/>
+                <w:szCs w:val="19"/>
+                <w:lang w:val="en-US"/>
+              </w:rPr>
+            </w:pPr>
+            <w:r>
+              <w:rPr>
+                <w:rFonts w:ascii="Consolas" w:hAnsi="Consolas" w:cs="Consolas"/>
+                <w:color w:val="008000"/>
+                <w:sz w:val="19"/>
+                <w:szCs w:val="19"/>
+                <w:lang w:val="en-US"/>
+              </w:rPr>
+              <w:t xml:space="preserve">    B-101204 - Drilldown Roto ID's </w:t>
+            </w:r>
+          </w:p>
+          <w:p>
+            <w:pPr>
+              <w:autoSpaceDE w:val="0"/>
+              <w:autoSpaceDN w:val="0"/>
+              <w:adjustRightInd w:val="0"/>
+              <w:spacing w:line="240" w:lineRule="auto"/>
+              <w:rPr>
+                <w:rFonts w:ascii="Consolas" w:hAnsi="Consolas" w:cs="Consolas"/>
+                <w:color w:val="000000"/>
+                <w:sz w:val="19"/>
+                <w:szCs w:val="19"/>
+                <w:lang w:val="en-US"/>
+              </w:rPr>
+            </w:pPr>
+            <w:r>
+              <w:rPr>
+                <w:rFonts w:ascii="Consolas" w:hAnsi="Consolas" w:cs="Consolas"/>
+                <w:color w:val="008000"/>
+                <w:sz w:val="19"/>
+                <w:szCs w:val="19"/>
+                <w:lang w:val="en-US"/>
+              </w:rPr>
+              <w:t xml:space="preserve">    Add other drilldown keys here as necessary</w:t>
+            </w:r>
+          </w:p>
+          <w:p>
+            <w:pPr>
+              <w:autoSpaceDE w:val="0"/>
+              <w:autoSpaceDN w:val="0"/>
+              <w:adjustRightInd w:val="0"/>
+              <w:spacing w:line="240" w:lineRule="auto"/>
+              <w:rPr>
+                <w:rFonts w:ascii="Consolas" w:hAnsi="Consolas" w:cs="Consolas"/>
+                <w:color w:val="000000"/>
+                <w:sz w:val="19"/>
+                <w:szCs w:val="19"/>
+                <w:lang w:val="en-US"/>
+              </w:rPr>
+            </w:pPr>
+            <w:r>
+              <w:rPr>
+                <w:rFonts w:ascii="Consolas" w:hAnsi="Consolas" w:cs="Consolas"/>
+                <w:color w:val="008000"/>
+                <w:sz w:val="19"/>
+                <w:szCs w:val="19"/>
+                <w:lang w:val="en-US"/>
+              </w:rPr>
+              <w:t xml:space="preserve">    following the same naming convention LLNNNN </w:t>
+            </w:r>
+          </w:p>
+          <w:p>
+            <w:pPr>
+              <w:autoSpaceDE w:val="0"/>
+              <w:autoSpaceDN w:val="0"/>
+              <w:adjustRightInd w:val="0"/>
+              <w:spacing w:line="240" w:lineRule="auto"/>
+              <w:rPr>
+                <w:rFonts w:ascii="Consolas" w:hAnsi="Consolas" w:cs="Consolas"/>
+                <w:color w:val="000000"/>
+                <w:sz w:val="19"/>
+                <w:szCs w:val="19"/>
+                <w:lang w:val="en-US"/>
+              </w:rPr>
+            </w:pPr>
+            <w:r>
+              <w:rPr>
+                <w:rFonts w:ascii="Consolas" w:hAnsi="Consolas" w:cs="Consolas"/>
+                <w:color w:val="0000FF"/>
+                <w:sz w:val="19"/>
+                <w:szCs w:val="19"/>
+                <w:lang w:val="en-US"/>
+              </w:rPr>
+              <w:t>--&gt;</w:t>
+            </w:r>
+          </w:p>
+          <w:p>
+            <w:pPr>
+              <w:autoSpaceDE w:val="0"/>
+              <w:autoSpaceDN w:val="0"/>
+              <w:adjustRightInd w:val="0"/>
+              <w:spacing w:line="240" w:lineRule="auto"/>
+              <w:rPr>
+                <w:rFonts w:ascii="Consolas" w:hAnsi="Consolas" w:cs="Consolas"/>
+                <w:color w:val="000000"/>
+                <w:sz w:val="19"/>
+                <w:szCs w:val="19"/>
+                <w:lang w:val="en-US"/>
+              </w:rPr>
+            </w:pPr>
+            <w:r>
+              <w:rPr>
+                <w:rFonts w:ascii="Consolas" w:hAnsi="Consolas" w:cs="Consolas"/>
+                <w:color w:val="0000FF"/>
+                <w:sz w:val="19"/>
+                <w:szCs w:val="19"/>
+                <w:lang w:val="en-US"/>
+              </w:rPr>
+              <w:t>&lt;</w:t>
+            </w:r>
+            <w:r>
+              <w:rPr>
+                <w:rFonts w:ascii="Consolas" w:hAnsi="Consolas" w:cs="Consolas"/>
+                <w:color w:val="A31515"/>
+                <w:sz w:val="19"/>
+                <w:szCs w:val="19"/>
+                <w:lang w:val="en-US"/>
+              </w:rPr>
+              <w:t>add</w:t>
+            </w:r>
+            <w:r>
+              <w:rPr>
+                <w:rFonts w:ascii="Consolas" w:hAnsi="Consolas" w:cs="Consolas"/>
+                <w:color w:val="0000FF"/>
+                <w:sz w:val="19"/>
+                <w:szCs w:val="19"/>
+                <w:lang w:val="en-US"/>
+              </w:rPr>
+              <w:t xml:space="preserve"> </w:t>
+            </w:r>
+            <w:r>
+              <w:rPr>
+                <w:rFonts w:ascii="Consolas" w:hAnsi="Consolas" w:cs="Consolas"/>
+                <w:color w:val="FF0000"/>
+                <w:sz w:val="19"/>
+                <w:szCs w:val="19"/>
+                <w:lang w:val="en-US"/>
+              </w:rPr>
+              <w:t>key</w:t>
+            </w:r>
+            <w:r>
+              <w:rPr>
+                <w:rFonts w:ascii="Consolas" w:hAnsi="Consolas" w:cs="Consolas"/>
+                <w:color w:val="0000FF"/>
+                <w:sz w:val="19"/>
+                <w:szCs w:val="19"/>
+                <w:lang w:val="en-US"/>
+              </w:rPr>
+              <w:t>=</w:t>
+            </w:r>
+            <w:r>
+              <w:rPr>
+                <w:rFonts w:ascii="Consolas" w:hAnsi="Consolas" w:cs="Consolas"/>
+                <w:color w:val="000000"/>
+                <w:sz w:val="19"/>
+                <w:szCs w:val="19"/>
+                <w:lang w:val="en-US"/>
+              </w:rPr>
+              <w:t>"</w:t>
+            </w:r>
+            <w:proofErr w:type="spellStart"/>
+            <w:r>
+              <w:rPr>
+                <w:rFonts w:ascii="Consolas" w:hAnsi="Consolas" w:cs="Consolas"/>
+                <w:color w:val="0000FF"/>
+                <w:sz w:val="19"/>
+                <w:szCs w:val="19"/>
+                <w:lang w:val="en-US"/>
+              </w:rPr>
+              <w:t>APDrillDown</w:t>
+            </w:r>
+            <w:proofErr w:type="spellEnd"/>
+            <w:r>
+              <w:rPr>
+                <w:rFonts w:ascii="Consolas" w:hAnsi="Consolas" w:cs="Consolas"/>
+                <w:color w:val="000000"/>
+                <w:sz w:val="19"/>
+                <w:szCs w:val="19"/>
+                <w:lang w:val="en-US"/>
+              </w:rPr>
+              <w:t>"</w:t>
+            </w:r>
+            <w:r>
+              <w:rPr>
+                <w:rFonts w:ascii="Consolas" w:hAnsi="Consolas" w:cs="Consolas"/>
+                <w:color w:val="0000FF"/>
+                <w:sz w:val="19"/>
+                <w:szCs w:val="19"/>
+                <w:lang w:val="en-US"/>
+              </w:rPr>
+              <w:t xml:space="preserve"> </w:t>
+            </w:r>
+            <w:r>
+              <w:rPr>
+                <w:rFonts w:ascii="Consolas" w:hAnsi="Consolas" w:cs="Consolas"/>
+                <w:color w:val="FF0000"/>
+                <w:sz w:val="19"/>
+                <w:szCs w:val="19"/>
+                <w:lang w:val="en-US"/>
+              </w:rPr>
+              <w:t>value</w:t>
+            </w:r>
+            <w:r>
+              <w:rPr>
+                <w:rFonts w:ascii="Consolas" w:hAnsi="Consolas" w:cs="Consolas"/>
+                <w:color w:val="0000FF"/>
+                <w:sz w:val="19"/>
+                <w:szCs w:val="19"/>
+                <w:lang w:val="en-US"/>
+              </w:rPr>
+              <w:t>=</w:t>
+            </w:r>
+            <w:r>
+              <w:rPr>
+                <w:rFonts w:ascii="Consolas" w:hAnsi="Consolas" w:cs="Consolas"/>
+                <w:color w:val="000000"/>
+                <w:sz w:val="19"/>
+                <w:szCs w:val="19"/>
+                <w:lang w:val="en-US"/>
+              </w:rPr>
+              <w:t>"</w:t>
+            </w:r>
+            <w:r>
+              <w:rPr>
+                <w:rFonts w:ascii="Consolas" w:hAnsi="Consolas" w:cs="Consolas"/>
+                <w:color w:val="0000FF"/>
+                <w:sz w:val="19"/>
+                <w:szCs w:val="19"/>
+                <w:lang w:val="en-US"/>
+              </w:rPr>
+              <w:t>AP0067</w:t>
+            </w:r>
+            <w:r>
+              <w:rPr>
+                <w:rFonts w:ascii="Consolas" w:hAnsi="Consolas" w:cs="Consolas"/>
+                <w:color w:val="000000"/>
+                <w:sz w:val="19"/>
+                <w:szCs w:val="19"/>
+                <w:lang w:val="en-US"/>
+              </w:rPr>
+              <w:t>"</w:t>
+            </w:r>
+            <w:r>
+              <w:rPr>
+                <w:rFonts w:ascii="Consolas" w:hAnsi="Consolas" w:cs="Consolas"/>
+                <w:color w:val="0000FF"/>
+                <w:sz w:val="19"/>
+                <w:szCs w:val="19"/>
+                <w:lang w:val="en-US"/>
+              </w:rPr>
+              <w:t>/&gt;</w:t>
+            </w:r>
+          </w:p>
+          <w:p>
+            <w:pPr>
+              <w:autoSpaceDE w:val="0"/>
+              <w:autoSpaceDN w:val="0"/>
+              <w:adjustRightInd w:val="0"/>
+              <w:spacing w:line="240" w:lineRule="auto"/>
+              <w:rPr>
+                <w:rFonts w:ascii="Consolas" w:hAnsi="Consolas" w:cs="Consolas"/>
+                <w:color w:val="000000"/>
+                <w:sz w:val="19"/>
+                <w:szCs w:val="19"/>
+                <w:lang w:val="en-US"/>
+              </w:rPr>
+            </w:pPr>
+            <w:r>
+              <w:rPr>
+                <w:rFonts w:ascii="Consolas" w:hAnsi="Consolas" w:cs="Consolas"/>
+                <w:color w:val="0000FF"/>
+                <w:sz w:val="19"/>
+                <w:szCs w:val="19"/>
+                <w:lang w:val="en-US"/>
+              </w:rPr>
+              <w:t>&lt;</w:t>
+            </w:r>
+            <w:r>
+              <w:rPr>
+                <w:rFonts w:ascii="Consolas" w:hAnsi="Consolas" w:cs="Consolas"/>
+                <w:color w:val="A31515"/>
+                <w:sz w:val="19"/>
+                <w:szCs w:val="19"/>
+                <w:lang w:val="en-US"/>
+              </w:rPr>
+              <w:t>add</w:t>
+            </w:r>
+            <w:r>
+              <w:rPr>
+                <w:rFonts w:ascii="Consolas" w:hAnsi="Consolas" w:cs="Consolas"/>
+                <w:color w:val="0000FF"/>
+                <w:sz w:val="19"/>
+                <w:szCs w:val="19"/>
+                <w:lang w:val="en-US"/>
+              </w:rPr>
+              <w:t xml:space="preserve"> </w:t>
+            </w:r>
+            <w:r>
+              <w:rPr>
+                <w:rFonts w:ascii="Consolas" w:hAnsi="Consolas" w:cs="Consolas"/>
+                <w:color w:val="FF0000"/>
+                <w:sz w:val="19"/>
+                <w:szCs w:val="19"/>
+                <w:lang w:val="en-US"/>
+              </w:rPr>
+              <w:t>key</w:t>
+            </w:r>
+            <w:r>
+              <w:rPr>
+                <w:rFonts w:ascii="Consolas" w:hAnsi="Consolas" w:cs="Consolas"/>
+                <w:color w:val="0000FF"/>
+                <w:sz w:val="19"/>
+                <w:szCs w:val="19"/>
+                <w:lang w:val="en-US"/>
+              </w:rPr>
+              <w:t>=</w:t>
+            </w:r>
+            <w:r>
+              <w:rPr>
+                <w:rFonts w:ascii="Consolas" w:hAnsi="Consolas" w:cs="Consolas"/>
+                <w:color w:val="000000"/>
+                <w:sz w:val="19"/>
+                <w:szCs w:val="19"/>
+                <w:lang w:val="en-US"/>
+              </w:rPr>
+              <w:t>"</w:t>
+            </w:r>
+            <w:proofErr w:type="spellStart"/>
+            <w:r>
+              <w:rPr>
+                <w:rFonts w:ascii="Consolas" w:hAnsi="Consolas" w:cs="Consolas"/>
+                <w:color w:val="0000FF"/>
+                <w:sz w:val="19"/>
+                <w:szCs w:val="19"/>
+                <w:lang w:val="en-US"/>
+              </w:rPr>
+              <w:t>ARDrillDown</w:t>
+            </w:r>
+            <w:proofErr w:type="spellEnd"/>
+            <w:r>
+              <w:rPr>
+                <w:rFonts w:ascii="Consolas" w:hAnsi="Consolas" w:cs="Consolas"/>
+                <w:color w:val="000000"/>
+                <w:sz w:val="19"/>
+                <w:szCs w:val="19"/>
+                <w:lang w:val="en-US"/>
+              </w:rPr>
+              <w:t>"</w:t>
+            </w:r>
+            <w:r>
+              <w:rPr>
+                <w:rFonts w:ascii="Consolas" w:hAnsi="Consolas" w:cs="Consolas"/>
+                <w:color w:val="0000FF"/>
+                <w:sz w:val="19"/>
+                <w:szCs w:val="19"/>
+                <w:lang w:val="en-US"/>
+              </w:rPr>
+              <w:t xml:space="preserve"> </w:t>
+            </w:r>
+            <w:r>
+              <w:rPr>
+                <w:rFonts w:ascii="Consolas" w:hAnsi="Consolas" w:cs="Consolas"/>
+                <w:color w:val="FF0000"/>
+                <w:sz w:val="19"/>
+                <w:szCs w:val="19"/>
+                <w:lang w:val="en-US"/>
+              </w:rPr>
+              <w:t>value</w:t>
+            </w:r>
+            <w:r>
+              <w:rPr>
+                <w:rFonts w:ascii="Consolas" w:hAnsi="Consolas" w:cs="Consolas"/>
+                <w:color w:val="0000FF"/>
+                <w:sz w:val="19"/>
+                <w:szCs w:val="19"/>
+                <w:lang w:val="en-US"/>
+              </w:rPr>
+              <w:t>=</w:t>
+            </w:r>
+            <w:r>
+              <w:rPr>
+                <w:rFonts w:ascii="Consolas" w:hAnsi="Consolas" w:cs="Consolas"/>
+                <w:color w:val="000000"/>
+                <w:sz w:val="19"/>
+                <w:szCs w:val="19"/>
+                <w:lang w:val="en-US"/>
+              </w:rPr>
+              <w:t>"</w:t>
+            </w:r>
+            <w:r>
+              <w:rPr>
+                <w:rFonts w:ascii="Consolas" w:hAnsi="Consolas" w:cs="Consolas"/>
+                <w:color w:val="0000FF"/>
+                <w:sz w:val="19"/>
+                <w:szCs w:val="19"/>
+                <w:lang w:val="en-US"/>
+              </w:rPr>
+              <w:t>AR0083</w:t>
+            </w:r>
+            <w:r>
+              <w:rPr>
+                <w:rFonts w:ascii="Consolas" w:hAnsi="Consolas" w:cs="Consolas"/>
+                <w:color w:val="000000"/>
+                <w:sz w:val="19"/>
+                <w:szCs w:val="19"/>
+                <w:lang w:val="en-US"/>
+              </w:rPr>
+              <w:t>"</w:t>
+            </w:r>
+            <w:r>
+              <w:rPr>
+                <w:rFonts w:ascii="Consolas" w:hAnsi="Consolas" w:cs="Consolas"/>
+                <w:color w:val="0000FF"/>
+                <w:sz w:val="19"/>
+                <w:szCs w:val="19"/>
+                <w:lang w:val="en-US"/>
+              </w:rPr>
+              <w:t>/&gt;</w:t>
+            </w:r>
+          </w:p>
+          <w:p>
+            <w:pPr>
+              <w:autoSpaceDE w:val="0"/>
+              <w:autoSpaceDN w:val="0"/>
+              <w:adjustRightInd w:val="0"/>
+              <w:spacing w:line="240" w:lineRule="auto"/>
+            </w:pPr>
+            <w:r>
+              <w:rPr>
+                <w:rFonts w:ascii="Consolas" w:hAnsi="Consolas" w:cs="Consolas"/>
+                <w:color w:val="0000FF"/>
+                <w:sz w:val="19"/>
+                <w:szCs w:val="19"/>
+                <w:lang w:val="en-US"/>
+              </w:rPr>
+              <w:t>&lt;</w:t>
+            </w:r>
+            <w:r>
+              <w:rPr>
+                <w:rFonts w:ascii="Consolas" w:hAnsi="Consolas" w:cs="Consolas"/>
+                <w:color w:val="A31515"/>
+                <w:sz w:val="19"/>
+                <w:szCs w:val="19"/>
+                <w:lang w:val="en-US"/>
+              </w:rPr>
+              <w:t>add</w:t>
+            </w:r>
+            <w:r>
+              <w:rPr>
+                <w:rFonts w:ascii="Consolas" w:hAnsi="Consolas" w:cs="Consolas"/>
+                <w:color w:val="0000FF"/>
+                <w:sz w:val="19"/>
+                <w:szCs w:val="19"/>
+                <w:lang w:val="en-US"/>
+              </w:rPr>
+              <w:t xml:space="preserve"> </w:t>
+            </w:r>
+            <w:r>
+              <w:rPr>
+                <w:rFonts w:ascii="Consolas" w:hAnsi="Consolas" w:cs="Consolas"/>
+                <w:color w:val="FF0000"/>
+                <w:sz w:val="19"/>
+                <w:szCs w:val="19"/>
+                <w:lang w:val="en-US"/>
+              </w:rPr>
+              <w:t>key</w:t>
+            </w:r>
+            <w:r>
+              <w:rPr>
+                <w:rFonts w:ascii="Consolas" w:hAnsi="Consolas" w:cs="Consolas"/>
+                <w:color w:val="0000FF"/>
+                <w:sz w:val="19"/>
+                <w:szCs w:val="19"/>
+                <w:lang w:val="en-US"/>
+              </w:rPr>
+              <w:t>=</w:t>
+            </w:r>
+            <w:r>
+              <w:rPr>
+                <w:rFonts w:ascii="Consolas" w:hAnsi="Consolas" w:cs="Consolas"/>
+                <w:color w:val="000000"/>
+                <w:sz w:val="19"/>
+                <w:szCs w:val="19"/>
+                <w:lang w:val="en-US"/>
+              </w:rPr>
+              <w:t>"</w:t>
+            </w:r>
+            <w:proofErr w:type="spellStart"/>
+            <w:r>
+              <w:rPr>
+                <w:rFonts w:ascii="Consolas" w:hAnsi="Consolas" w:cs="Consolas"/>
+                <w:color w:val="0000FF"/>
+                <w:sz w:val="19"/>
+                <w:szCs w:val="19"/>
+                <w:lang w:val="en-US"/>
+              </w:rPr>
+              <w:t>GLDrillDown</w:t>
+            </w:r>
+            <w:proofErr w:type="spellEnd"/>
+            <w:r>
+              <w:rPr>
+                <w:rFonts w:ascii="Consolas" w:hAnsi="Consolas" w:cs="Consolas"/>
+                <w:color w:val="000000"/>
+                <w:sz w:val="19"/>
+                <w:szCs w:val="19"/>
+                <w:lang w:val="en-US"/>
+              </w:rPr>
+              <w:t>"</w:t>
+            </w:r>
+            <w:r>
+              <w:rPr>
+                <w:rFonts w:ascii="Consolas" w:hAnsi="Consolas" w:cs="Consolas"/>
+                <w:color w:val="0000FF"/>
+                <w:sz w:val="19"/>
+                <w:szCs w:val="19"/>
+                <w:lang w:val="en-US"/>
+              </w:rPr>
+              <w:t xml:space="preserve"> </w:t>
+            </w:r>
+            <w:r>
+              <w:rPr>
+                <w:rFonts w:ascii="Consolas" w:hAnsi="Consolas" w:cs="Consolas"/>
+                <w:color w:val="FF0000"/>
+                <w:sz w:val="19"/>
+                <w:szCs w:val="19"/>
+                <w:lang w:val="en-US"/>
+              </w:rPr>
+              <w:t>value</w:t>
+            </w:r>
+            <w:r>
+              <w:rPr>
+                <w:rFonts w:ascii="Consolas" w:hAnsi="Consolas" w:cs="Consolas"/>
+                <w:color w:val="0000FF"/>
+                <w:sz w:val="19"/>
+                <w:szCs w:val="19"/>
+                <w:lang w:val="en-US"/>
+              </w:rPr>
+              <w:t>=</w:t>
+            </w:r>
+            <w:r>
+              <w:rPr>
+                <w:rFonts w:ascii="Consolas" w:hAnsi="Consolas" w:cs="Consolas"/>
+                <w:color w:val="000000"/>
+                <w:sz w:val="19"/>
+                <w:szCs w:val="19"/>
+                <w:lang w:val="en-US"/>
+              </w:rPr>
+              <w:t>"</w:t>
+            </w:r>
+            <w:r>
+              <w:rPr>
+                <w:rFonts w:ascii="Consolas" w:hAnsi="Consolas" w:cs="Consolas"/>
+                <w:color w:val="0000FF"/>
+                <w:sz w:val="19"/>
+                <w:szCs w:val="19"/>
+                <w:lang w:val="en-US"/>
+              </w:rPr>
+              <w:t>GL0039</w:t>
+            </w:r>
+            <w:r>
+              <w:rPr>
+                <w:rFonts w:ascii="Consolas" w:hAnsi="Consolas" w:cs="Consolas"/>
+                <w:color w:val="000000"/>
+                <w:sz w:val="19"/>
+                <w:szCs w:val="19"/>
+                <w:lang w:val="en-US"/>
+              </w:rPr>
+              <w:t>"</w:t>
+            </w:r>
+            <w:r>
+              <w:rPr>
+                <w:rFonts w:ascii="Consolas" w:hAnsi="Consolas" w:cs="Consolas"/>
+                <w:color w:val="0000FF"/>
+                <w:sz w:val="19"/>
+                <w:szCs w:val="19"/>
+                <w:lang w:val="en-US"/>
+              </w:rPr>
+              <w:t>/&gt;</w:t>
+            </w:r>
+          </w:p>
+        </w:tc>
+      </w:tr>
+    </w:tbl>
+    <w:p>
+      <w:pPr>
+        <w:pStyle w:val="SAGEBodyText"/>
+      </w:pPr>
+    </w:p>
+    <w:p>
+      <w:pPr>
+        <w:pStyle w:val="SAGEBodyText"/>
+      </w:pPr>
+      <w:r>
+        <w:t xml:space="preserve">These settings take the place of the individual view id’s that were previously located in each individual drilldown model. When creating a new drilldown, a new entry </w:t>
+      </w:r>
+      <w:r>
+        <w:t>will be created.</w:t>
+      </w:r>
+      <w:bookmarkEnd w:id="12"/>
     </w:p>
     <w:sectPr>
       <w:headerReference w:type="first" r:id="rId22"/>
@@ -6513,7 +7441,6 @@
               <w:docPartUnique/>
             </w:docPartObj>
           </w:sdtPr>
-          <w:sdtEndPr/>
           <w:sdtContent>
             <w:p>
               <w:pPr>
@@ -6682,7 +7609,6 @@
               <w:docPartUnique/>
             </w:docPartObj>
           </w:sdtPr>
-          <w:sdtEndPr/>
           <w:sdtContent>
             <w:p>
               <w:pPr>
@@ -6991,7 +7917,7 @@
         <v:path o:extrusionok="f" gradientshapeok="t" o:connecttype="rect"/>
         <o:lock v:ext="edit" aspectratio="t"/>
       </v:shapetype>
-      <v:shape id="_x0000_i1347" type="#_x0000_t75" style="width:20.25pt;height:20.25pt" o:bullet="t">
+      <v:shape id="_x0000_i1064" type="#_x0000_t75" style="width:20pt;height:20pt" o:bullet="t">
         <v:imagedata r:id="rId1" o:title="clip_image001"/>
       </v:shape>
     </w:pict>

</xml_diff>